<commit_message>
update + remove unnecessary files
</commit_message>
<xml_diff>
--- a/LogicLine Phase 2 Report.docx
+++ b/LogicLine Phase 2 Report.docx
@@ -1504,7 +1504,7 @@
           <w:noProof/>
         </w:rPr>
         <w:drawing>
-          <wp:anchor distT="0" distB="0" distL="114300" distR="114300" simplePos="0" relativeHeight="251666432" behindDoc="0" locked="0" layoutInCell="1" allowOverlap="1" wp14:anchorId="08C5286B" wp14:editId="02B4460C">
+          <wp:anchor distT="0" distB="0" distL="114300" distR="114300" simplePos="0" relativeHeight="251666432" behindDoc="0" locked="0" layoutInCell="1" allowOverlap="1" wp14:anchorId="08C5286B" wp14:editId="0F2112AD">
             <wp:simplePos x="0" y="0"/>
             <wp:positionH relativeFrom="margin">
               <wp:align>right</wp:align>
@@ -1749,7 +1749,7 @@
           <w:szCs w:val="24"/>
         </w:rPr>
         <w:drawing>
-          <wp:anchor distT="0" distB="0" distL="114300" distR="114300" simplePos="0" relativeHeight="251667456" behindDoc="0" locked="0" layoutInCell="1" allowOverlap="1" wp14:anchorId="60714EE5" wp14:editId="279A1B79">
+          <wp:anchor distT="0" distB="0" distL="114300" distR="114300" simplePos="0" relativeHeight="251667456" behindDoc="0" locked="0" layoutInCell="1" allowOverlap="1" wp14:anchorId="60714EE5" wp14:editId="19BD52E0">
             <wp:simplePos x="0" y="0"/>
             <wp:positionH relativeFrom="margin">
               <wp:align>center</wp:align>
@@ -1867,7 +1867,7 @@
           <w:szCs w:val="24"/>
         </w:rPr>
         <w:drawing>
-          <wp:anchor distT="0" distB="0" distL="114300" distR="114300" simplePos="0" relativeHeight="251668480" behindDoc="0" locked="0" layoutInCell="1" allowOverlap="1" wp14:anchorId="373CB7D1" wp14:editId="37311789">
+          <wp:anchor distT="0" distB="0" distL="114300" distR="114300" simplePos="0" relativeHeight="251668480" behindDoc="0" locked="0" layoutInCell="1" allowOverlap="1" wp14:anchorId="373CB7D1" wp14:editId="099E5205">
             <wp:simplePos x="0" y="0"/>
             <wp:positionH relativeFrom="margin">
               <wp:posOffset>-156845</wp:posOffset>
@@ -1985,7 +1985,7 @@
           <w:szCs w:val="24"/>
         </w:rPr>
         <w:drawing>
-          <wp:anchor distT="0" distB="0" distL="114300" distR="114300" simplePos="0" relativeHeight="251670528" behindDoc="0" locked="0" layoutInCell="1" allowOverlap="1" wp14:anchorId="6362196F" wp14:editId="553FB914">
+          <wp:anchor distT="0" distB="0" distL="114300" distR="114300" simplePos="0" relativeHeight="251670528" behindDoc="0" locked="0" layoutInCell="1" allowOverlap="1" wp14:anchorId="6362196F" wp14:editId="248E7EAC">
             <wp:simplePos x="0" y="0"/>
             <wp:positionH relativeFrom="margin">
               <wp:posOffset>-122979</wp:posOffset>
@@ -3064,7 +3064,7 @@
         </w:rPr>
         <w:lastRenderedPageBreak/>
         <w:drawing>
-          <wp:anchor distT="0" distB="0" distL="114300" distR="114300" simplePos="0" relativeHeight="251675648" behindDoc="0" locked="0" layoutInCell="1" allowOverlap="1" wp14:anchorId="702A26A0" wp14:editId="3E6ABE13">
+          <wp:anchor distT="0" distB="0" distL="114300" distR="114300" simplePos="0" relativeHeight="251675648" behindDoc="0" locked="0" layoutInCell="1" allowOverlap="1" wp14:anchorId="702A26A0" wp14:editId="3209299F">
             <wp:simplePos x="0" y="0"/>
             <wp:positionH relativeFrom="margin">
               <wp:align>left</wp:align>
@@ -3191,7 +3191,7 @@
           <w:noProof/>
         </w:rPr>
         <w:drawing>
-          <wp:anchor distT="0" distB="0" distL="114300" distR="114300" simplePos="0" relativeHeight="251676672" behindDoc="0" locked="0" layoutInCell="1" allowOverlap="1" wp14:anchorId="7CC29B52" wp14:editId="2D62B29B">
+          <wp:anchor distT="0" distB="0" distL="114300" distR="114300" simplePos="0" relativeHeight="251676672" behindDoc="0" locked="0" layoutInCell="1" allowOverlap="1" wp14:anchorId="7CC29B52" wp14:editId="36673FD9">
             <wp:simplePos x="0" y="0"/>
             <wp:positionH relativeFrom="margin">
               <wp:align>left</wp:align>
@@ -3436,7 +3436,7 @@
           <w:szCs w:val="28"/>
         </w:rPr>
         <w:drawing>
-          <wp:anchor distT="0" distB="0" distL="114300" distR="114300" simplePos="0" relativeHeight="251677696" behindDoc="0" locked="0" layoutInCell="1" allowOverlap="1" wp14:anchorId="3C1AE959" wp14:editId="0E3F4C67">
+          <wp:anchor distT="0" distB="0" distL="114300" distR="114300" simplePos="0" relativeHeight="251677696" behindDoc="0" locked="0" layoutInCell="1" allowOverlap="1" wp14:anchorId="3C1AE959" wp14:editId="6699D402">
             <wp:simplePos x="0" y="0"/>
             <wp:positionH relativeFrom="margin">
               <wp:align>right</wp:align>
@@ -3589,7 +3589,7 @@
         </w:rPr>
         <w:lastRenderedPageBreak/>
         <w:drawing>
-          <wp:anchor distT="0" distB="0" distL="114300" distR="114300" simplePos="0" relativeHeight="251678720" behindDoc="0" locked="0" layoutInCell="1" allowOverlap="1" wp14:anchorId="6E796459" wp14:editId="4AD95283">
+          <wp:anchor distT="0" distB="0" distL="114300" distR="114300" simplePos="0" relativeHeight="251678720" behindDoc="0" locked="0" layoutInCell="1" allowOverlap="1" wp14:anchorId="6E796459" wp14:editId="4E106905">
             <wp:simplePos x="0" y="0"/>
             <wp:positionH relativeFrom="margin">
               <wp:align>right</wp:align>
@@ -3656,37 +3656,7 @@
           <w:sz w:val="28"/>
           <w:szCs w:val="28"/>
         </w:rPr>
-        <w:t xml:space="preserve">testing GET method to retrieve all </w:t>
-      </w:r>
-      <w:r>
-        <w:rPr>
-          <w:rFonts w:asciiTheme="majorBidi" w:hAnsiTheme="majorBidi" w:cstheme="majorBidi"/>
-          <w:b/>
-          <w:bCs/>
-          <w:sz w:val="28"/>
-          <w:szCs w:val="28"/>
-        </w:rPr>
-        <w:t>products</w:t>
-      </w:r>
-      <w:r>
-        <w:rPr>
-          <w:rFonts w:asciiTheme="majorBidi" w:hAnsiTheme="majorBidi" w:cstheme="majorBidi"/>
-          <w:b/>
-          <w:bCs/>
-          <w:sz w:val="28"/>
-          <w:szCs w:val="28"/>
-        </w:rPr>
-        <w:t xml:space="preserve"> from the database</w:t>
-      </w:r>
-      <w:r>
-        <w:rPr>
-          <w:rFonts w:asciiTheme="majorBidi" w:hAnsiTheme="majorBidi" w:cstheme="majorBidi"/>
-          <w:b/>
-          <w:bCs/>
-          <w:sz w:val="28"/>
-          <w:szCs w:val="28"/>
-        </w:rPr>
-        <w:t>:</w:t>
+        <w:t>testing GET method to retrieve all products from the database:</w:t>
       </w:r>
     </w:p>
     <w:p>
@@ -3730,7 +3700,7 @@
           <w:szCs w:val="32"/>
         </w:rPr>
         <w:drawing>
-          <wp:anchor distT="0" distB="0" distL="114300" distR="114300" simplePos="0" relativeHeight="251679744" behindDoc="0" locked="0" layoutInCell="1" allowOverlap="1" wp14:anchorId="77B308C0" wp14:editId="5520152D">
+          <wp:anchor distT="0" distB="0" distL="114300" distR="114300" simplePos="0" relativeHeight="251679744" behindDoc="0" locked="0" layoutInCell="1" allowOverlap="1" wp14:anchorId="77B308C0" wp14:editId="44FD8CD4">
             <wp:simplePos x="0" y="0"/>
             <wp:positionH relativeFrom="margin">
               <wp:align>right</wp:align>
@@ -3863,7 +3833,7 @@
         </w:rPr>
         <w:lastRenderedPageBreak/>
         <w:drawing>
-          <wp:anchor distT="0" distB="0" distL="114300" distR="114300" simplePos="0" relativeHeight="251680768" behindDoc="0" locked="0" layoutInCell="1" allowOverlap="1" wp14:anchorId="0B882797" wp14:editId="7A48C7A6">
+          <wp:anchor distT="0" distB="0" distL="114300" distR="114300" simplePos="0" relativeHeight="251680768" behindDoc="0" locked="0" layoutInCell="1" allowOverlap="1" wp14:anchorId="0B882797" wp14:editId="0D1A4CB6">
             <wp:simplePos x="0" y="0"/>
             <wp:positionH relativeFrom="margin">
               <wp:align>right</wp:align>
@@ -3930,17 +3900,7 @@
           <w:sz w:val="28"/>
           <w:szCs w:val="28"/>
         </w:rPr>
-        <w:t xml:space="preserve">testing GET method to retrieve </w:t>
-      </w:r>
-      <w:r>
-        <w:rPr>
-          <w:rFonts w:asciiTheme="majorBidi" w:hAnsiTheme="majorBidi" w:cstheme="majorBidi"/>
-          <w:b/>
-          <w:bCs/>
-          <w:sz w:val="28"/>
-          <w:szCs w:val="28"/>
-        </w:rPr>
-        <w:t>a product by name:</w:t>
+        <w:t>testing GET method to retrieve a product by name:</w:t>
       </w:r>
       <w:r>
         <w:rPr>
@@ -3982,17 +3942,7 @@
           <w:sz w:val="28"/>
           <w:szCs w:val="28"/>
         </w:rPr>
-        <w:t xml:space="preserve">testing GET method to retrieve </w:t>
-      </w:r>
-      <w:r>
-        <w:rPr>
-          <w:rFonts w:asciiTheme="majorBidi" w:hAnsiTheme="majorBidi" w:cstheme="majorBidi"/>
-          <w:b/>
-          <w:bCs/>
-          <w:sz w:val="28"/>
-          <w:szCs w:val="28"/>
-        </w:rPr>
-        <w:t>a product by id:</w:t>
+        <w:t>testing GET method to retrieve a product by id:</w:t>
       </w:r>
     </w:p>
     <w:p>
@@ -4015,7 +3965,7 @@
           <w:szCs w:val="28"/>
         </w:rPr>
         <w:drawing>
-          <wp:anchor distT="0" distB="0" distL="114300" distR="114300" simplePos="0" relativeHeight="251681792" behindDoc="0" locked="0" layoutInCell="1" allowOverlap="1" wp14:anchorId="04F1BE8E" wp14:editId="5E8047A1">
+          <wp:anchor distT="0" distB="0" distL="114300" distR="114300" simplePos="0" relativeHeight="251681792" behindDoc="0" locked="0" layoutInCell="1" allowOverlap="1" wp14:anchorId="04F1BE8E" wp14:editId="18D70CFF">
             <wp:simplePos x="0" y="0"/>
             <wp:positionH relativeFrom="margin">
               <wp:align>right</wp:align>
@@ -4129,7 +4079,7 @@
           <w:noProof/>
         </w:rPr>
         <w:drawing>
-          <wp:anchor distT="0" distB="0" distL="114300" distR="114300" simplePos="0" relativeHeight="251684864" behindDoc="0" locked="0" layoutInCell="1" allowOverlap="1" wp14:anchorId="40198141" wp14:editId="6AB93702">
+          <wp:anchor distT="0" distB="0" distL="114300" distR="114300" simplePos="0" relativeHeight="251684864" behindDoc="0" locked="0" layoutInCell="1" allowOverlap="1" wp14:anchorId="40198141" wp14:editId="770F164A">
             <wp:simplePos x="0" y="0"/>
             <wp:positionH relativeFrom="margin">
               <wp:posOffset>121920</wp:posOffset>
@@ -4196,7 +4146,7 @@
           <w:noProof/>
         </w:rPr>
         <w:drawing>
-          <wp:anchor distT="0" distB="0" distL="114300" distR="114300" simplePos="0" relativeHeight="251683840" behindDoc="0" locked="0" layoutInCell="1" allowOverlap="1" wp14:anchorId="35516CBC" wp14:editId="2043F921">
+          <wp:anchor distT="0" distB="0" distL="114300" distR="114300" simplePos="0" relativeHeight="251683840" behindDoc="0" locked="0" layoutInCell="1" allowOverlap="1" wp14:anchorId="35516CBC" wp14:editId="5D71EFF3">
             <wp:simplePos x="0" y="0"/>
             <wp:positionH relativeFrom="margin">
               <wp:posOffset>-108374</wp:posOffset>
@@ -4459,7 +4409,7 @@
           <w:noProof/>
         </w:rPr>
         <w:drawing>
-          <wp:anchor distT="0" distB="0" distL="114300" distR="114300" simplePos="0" relativeHeight="251685888" behindDoc="0" locked="0" layoutInCell="1" allowOverlap="1" wp14:anchorId="77E0DBD0" wp14:editId="356559CF">
+          <wp:anchor distT="0" distB="0" distL="114300" distR="114300" simplePos="0" relativeHeight="251685888" behindDoc="0" locked="0" layoutInCell="1" allowOverlap="1" wp14:anchorId="77E0DBD0" wp14:editId="477E9048">
             <wp:simplePos x="0" y="0"/>
             <wp:positionH relativeFrom="column">
               <wp:posOffset>-162560</wp:posOffset>
@@ -4559,6 +4509,194 @@
           <w:szCs w:val="28"/>
         </w:rPr>
       </w:pPr>
+    </w:p>
+    <w:p>
+      <w:pPr>
+        <w:rPr>
+          <w:rFonts w:asciiTheme="majorBidi" w:hAnsiTheme="majorBidi" w:cstheme="majorBidi"/>
+          <w:b/>
+          <w:bCs/>
+          <w:sz w:val="28"/>
+          <w:szCs w:val="28"/>
+        </w:rPr>
+      </w:pPr>
+      <w:r>
+        <w:rPr>
+          <w:rFonts w:asciiTheme="majorBidi" w:hAnsiTheme="majorBidi" w:cstheme="majorBidi"/>
+          <w:b/>
+          <w:bCs/>
+          <w:sz w:val="28"/>
+          <w:szCs w:val="28"/>
+        </w:rPr>
+        <w:drawing>
+          <wp:inline distT="0" distB="0" distL="0" distR="0" wp14:anchorId="4AE4940A" wp14:editId="6FD44392">
+            <wp:extent cx="5943600" cy="2042795"/>
+            <wp:effectExtent l="0" t="0" r="0" b="0"/>
+            <wp:docPr id="1790185842" name="Picture 1"/>
+            <wp:cNvGraphicFramePr>
+              <a:graphicFrameLocks xmlns:a="http://schemas.openxmlformats.org/drawingml/2006/main" noChangeAspect="1"/>
+            </wp:cNvGraphicFramePr>
+            <a:graphic xmlns:a="http://schemas.openxmlformats.org/drawingml/2006/main">
+              <a:graphicData uri="http://schemas.openxmlformats.org/drawingml/2006/picture">
+                <pic:pic xmlns:pic="http://schemas.openxmlformats.org/drawingml/2006/picture">
+                  <pic:nvPicPr>
+                    <pic:cNvPr id="1790185842" name=""/>
+                    <pic:cNvPicPr/>
+                  </pic:nvPicPr>
+                  <pic:blipFill>
+                    <a:blip r:embed="rId35"/>
+                    <a:stretch>
+                      <a:fillRect/>
+                    </a:stretch>
+                  </pic:blipFill>
+                  <pic:spPr>
+                    <a:xfrm>
+                      <a:off x="0" y="0"/>
+                      <a:ext cx="5943600" cy="2042795"/>
+                    </a:xfrm>
+                    <a:prstGeom prst="rect">
+                      <a:avLst/>
+                    </a:prstGeom>
+                  </pic:spPr>
+                </pic:pic>
+              </a:graphicData>
+            </a:graphic>
+          </wp:inline>
+        </w:drawing>
+      </w:r>
+    </w:p>
+    <w:p>
+      <w:pPr>
+        <w:rPr>
+          <w:rFonts w:asciiTheme="majorBidi" w:hAnsiTheme="majorBidi" w:cstheme="majorBidi"/>
+          <w:b/>
+          <w:bCs/>
+          <w:sz w:val="28"/>
+          <w:szCs w:val="28"/>
+        </w:rPr>
+      </w:pPr>
+      <w:r>
+        <w:rPr>
+          <w:rFonts w:asciiTheme="majorBidi" w:hAnsiTheme="majorBidi" w:cstheme="majorBidi"/>
+          <w:b/>
+          <w:bCs/>
+          <w:sz w:val="28"/>
+          <w:szCs w:val="28"/>
+        </w:rPr>
+        <w:drawing>
+          <wp:inline distT="0" distB="0" distL="0" distR="0" wp14:anchorId="684C8C18" wp14:editId="3DA6EA7D">
+            <wp:extent cx="5943600" cy="3138805"/>
+            <wp:effectExtent l="0" t="0" r="0" b="4445"/>
+            <wp:docPr id="1219779849" name="Picture 1" descr="A screenshot of a computer program&#10;&#10;Description automatically generated"/>
+            <wp:cNvGraphicFramePr>
+              <a:graphicFrameLocks xmlns:a="http://schemas.openxmlformats.org/drawingml/2006/main" noChangeAspect="1"/>
+            </wp:cNvGraphicFramePr>
+            <a:graphic xmlns:a="http://schemas.openxmlformats.org/drawingml/2006/main">
+              <a:graphicData uri="http://schemas.openxmlformats.org/drawingml/2006/picture">
+                <pic:pic xmlns:pic="http://schemas.openxmlformats.org/drawingml/2006/picture">
+                  <pic:nvPicPr>
+                    <pic:cNvPr id="1219779849" name="Picture 1" descr="A screenshot of a computer program&#10;&#10;Description automatically generated"/>
+                    <pic:cNvPicPr/>
+                  </pic:nvPicPr>
+                  <pic:blipFill>
+                    <a:blip r:embed="rId36"/>
+                    <a:stretch>
+                      <a:fillRect/>
+                    </a:stretch>
+                  </pic:blipFill>
+                  <pic:spPr>
+                    <a:xfrm>
+                      <a:off x="0" y="0"/>
+                      <a:ext cx="5943600" cy="3138805"/>
+                    </a:xfrm>
+                    <a:prstGeom prst="rect">
+                      <a:avLst/>
+                    </a:prstGeom>
+                  </pic:spPr>
+                </pic:pic>
+              </a:graphicData>
+            </a:graphic>
+          </wp:inline>
+        </w:drawing>
+      </w:r>
+    </w:p>
+    <w:p>
+      <w:pPr>
+        <w:rPr>
+          <w:rFonts w:asciiTheme="majorBidi" w:hAnsiTheme="majorBidi" w:cstheme="majorBidi"/>
+          <w:b/>
+          <w:bCs/>
+          <w:sz w:val="28"/>
+          <w:szCs w:val="28"/>
+        </w:rPr>
+      </w:pPr>
+      <w:r>
+        <w:rPr>
+          <w:rFonts w:asciiTheme="majorBidi" w:hAnsiTheme="majorBidi" w:cstheme="majorBidi"/>
+          <w:b/>
+          <w:bCs/>
+          <w:sz w:val="28"/>
+          <w:szCs w:val="28"/>
+        </w:rPr>
+        <w:lastRenderedPageBreak/>
+        <w:drawing>
+          <wp:inline distT="0" distB="0" distL="0" distR="0" wp14:anchorId="4B058CF0" wp14:editId="28CB2AA2">
+            <wp:extent cx="5943600" cy="3495040"/>
+            <wp:effectExtent l="0" t="0" r="0" b="0"/>
+            <wp:docPr id="2082134091" name="Picture 1"/>
+            <wp:cNvGraphicFramePr>
+              <a:graphicFrameLocks xmlns:a="http://schemas.openxmlformats.org/drawingml/2006/main" noChangeAspect="1"/>
+            </wp:cNvGraphicFramePr>
+            <a:graphic xmlns:a="http://schemas.openxmlformats.org/drawingml/2006/main">
+              <a:graphicData uri="http://schemas.openxmlformats.org/drawingml/2006/picture">
+                <pic:pic xmlns:pic="http://schemas.openxmlformats.org/drawingml/2006/picture">
+                  <pic:nvPicPr>
+                    <pic:cNvPr id="2082134091" name=""/>
+                    <pic:cNvPicPr/>
+                  </pic:nvPicPr>
+                  <pic:blipFill>
+                    <a:blip r:embed="rId37"/>
+                    <a:stretch>
+                      <a:fillRect/>
+                    </a:stretch>
+                  </pic:blipFill>
+                  <pic:spPr>
+                    <a:xfrm>
+                      <a:off x="0" y="0"/>
+                      <a:ext cx="5943600" cy="3495040"/>
+                    </a:xfrm>
+                    <a:prstGeom prst="rect">
+                      <a:avLst/>
+                    </a:prstGeom>
+                  </pic:spPr>
+                </pic:pic>
+              </a:graphicData>
+            </a:graphic>
+          </wp:inline>
+        </w:drawing>
+      </w:r>
+    </w:p>
+    <w:p>
+      <w:pPr>
+        <w:rPr>
+          <w:rFonts w:asciiTheme="majorBidi" w:hAnsiTheme="majorBidi" w:cstheme="majorBidi"/>
+          <w:b/>
+          <w:bCs/>
+          <w:sz w:val="28"/>
+          <w:szCs w:val="28"/>
+        </w:rPr>
+      </w:pPr>
+    </w:p>
+    <w:p>
+      <w:pPr>
+        <w:rPr>
+          <w:rFonts w:asciiTheme="majorBidi" w:hAnsiTheme="majorBidi" w:cstheme="majorBidi"/>
+          <w:b/>
+          <w:bCs/>
+          <w:sz w:val="28"/>
+          <w:szCs w:val="28"/>
+        </w:rPr>
+      </w:pPr>
       <w:r>
         <w:rPr>
           <w:rFonts w:asciiTheme="majorBidi" w:hAnsiTheme="majorBidi" w:cstheme="majorBidi"/>
@@ -4980,6 +5118,7 @@
               <w:ind w:left="135" w:right="87"/>
             </w:pPr>
             <w:r>
+              <w:lastRenderedPageBreak/>
               <w:t>Init</w:t>
             </w:r>
             <w:r>
@@ -5906,7 +6045,7 @@
             <w:r>
               <w:t xml:space="preserve">to a cloud hosting service such as </w:t>
             </w:r>
-            <w:hyperlink r:id="rId35">
+            <w:hyperlink r:id="rId38">
               <w:r>
                 <w:rPr>
                   <w:color w:val="0462C1"/>
@@ -6124,7 +6263,7 @@
       </w:pPr>
     </w:p>
     <w:sectPr>
-      <w:footerReference w:type="default" r:id="rId36"/>
+      <w:footerReference w:type="default" r:id="rId39"/>
       <w:pgSz w:w="12240" w:h="15840"/>
       <w:pgMar w:top="1440" w:right="1440" w:bottom="1440" w:left="1440" w:header="720" w:footer="720" w:gutter="0"/>
       <w:cols w:space="720"/>

</xml_diff>